<commit_message>
rewatched lecture 1. added base for code and analysis
</commit_message>
<xml_diff>
--- a/Lectures/1 - Markov Decision Processes.docx
+++ b/Lectures/1 - Markov Decision Processes.docx
@@ -1,17 +1,24 @@
 
 <file path=word/document.xml><?xml version="1.0" encoding="utf-8"?>
-<w:document xmlns:wpc="http://schemas.microsoft.com/office/word/2010/wordprocessingCanvas" xmlns:cx="http://schemas.microsoft.com/office/drawing/2014/chartex" xmlns:cx1="http://schemas.microsoft.com/office/drawing/2015/9/8/chartex" xmlns:cx2="http://schemas.microsoft.com/office/drawing/2015/10/21/chartex" xmlns:cx3="http://schemas.microsoft.com/office/drawing/2016/5/9/chartex" xmlns:cx4="http://schemas.microsoft.com/office/drawing/2016/5/10/chartex" xmlns:cx5="http://schemas.microsoft.com/office/drawing/2016/5/11/chartex" xmlns:cx6="http://schemas.microsoft.com/office/drawing/2016/5/12/chartex" xmlns:cx7="http://schemas.microsoft.com/office/drawing/2016/5/13/chartex" xmlns:cx8="http://schemas.microsoft.com/office/drawing/2016/5/14/chartex" xmlns:mc="http://schemas.openxmlformats.org/markup-compatibility/2006" xmlns:aink="http://schemas.microsoft.com/office/drawing/2016/ink" xmlns:am3d="http://schemas.microsoft.com/office/drawing/2017/model3d" xmlns:o="urn:schemas-microsoft-com:office:office" xmlns:r="http://schemas.openxmlformats.org/officeDocument/2006/relationships" xmlns:m="http://schemas.openxmlformats.org/officeDocument/2006/math" xmlns:v="urn:schemas-microsoft-com:vml" xmlns:wp14="http://schemas.microsoft.com/office/word/2010/wordprocessingDrawing" xmlns:wp="http://schemas.openxmlformats.org/drawingml/2006/wordprocessingDrawing" xmlns:w10="urn:schemas-microsoft-com:office:word" xmlns:w="http://schemas.openxmlformats.org/wordprocessingml/2006/main" xmlns:w14="http://schemas.microsoft.com/office/word/2010/wordml" xmlns:w15="http://schemas.microsoft.com/office/word/2012/wordml" xmlns:w16cex="http://schemas.microsoft.com/office/word/2018/wordml/cex" xmlns:w16cid="http://schemas.microsoft.com/office/word/2016/wordml/cid" xmlns:w16="http://schemas.microsoft.com/office/word/2018/wordml" xmlns:w16se="http://schemas.microsoft.com/office/word/2015/wordml/symex" xmlns:wpg="http://schemas.microsoft.com/office/word/2010/wordprocessingGroup" xmlns:wpi="http://schemas.microsoft.com/office/word/2010/wordprocessingInk" xmlns:wne="http://schemas.microsoft.com/office/word/2006/wordml" xmlns:wps="http://schemas.microsoft.com/office/word/2010/wordprocessingShape" mc:Ignorable="w14 w15 w16se w16cid w16 w16cex wp14">
+<w:document xmlns:o="urn:schemas-microsoft-com:office:office" xmlns:r="http://schemas.openxmlformats.org/officeDocument/2006/relationships" xmlns:v="urn:schemas-microsoft-com:vml" xmlns:w="http://schemas.openxmlformats.org/wordprocessingml/2006/main" xmlns:w10="urn:schemas-microsoft-com:office:word" xmlns:wp="http://schemas.openxmlformats.org/drawingml/2006/wordprocessingDrawing" xmlns:wps="http://schemas.microsoft.com/office/word/2010/wordprocessingShape" xmlns:wpg="http://schemas.microsoft.com/office/word/2010/wordprocessingGroup" xmlns:mc="http://schemas.openxmlformats.org/markup-compatibility/2006" xmlns:wp14="http://schemas.microsoft.com/office/word/2010/wordprocessingDrawing" xmlns:w14="http://schemas.microsoft.com/office/word/2010/wordml" mc:Ignorable="w14 wp14">
   <w:body>
     <w:p>
       <w:pPr>
         <w:pStyle w:val="Title"/>
-      </w:pPr>
-      <w:r>
+        <w:rPr/>
+      </w:pPr>
+      <w:r>
+        <w:rPr/>
         <w:t>Markov Decision Processes</w:t>
       </w:r>
     </w:p>
     <w:p>
-      <w:r>
+      <w:pPr>
+        <w:pStyle w:val="Normal"/>
+        <w:rPr/>
+      </w:pPr>
+      <w:r>
+        <w:rPr/>
         <w:t>Decision making and reinforcement learning</w:t>
       </w:r>
     </w:p>
@@ -22,12 +29,11 @@
           <w:ilvl w:val="0"/>
           <w:numId w:val="1"/>
         </w:numPr>
-      </w:pPr>
-      <w:r>
-        <w:t>States</w:t>
-      </w:r>
-      <w:r>
-        <w:t xml:space="preserve"> – represents something and we have a way of knowing which state we are in</w:t>
+        <w:rPr/>
+      </w:pPr>
+      <w:r>
+        <w:rPr/>
+        <w:t>States – represents something and we have a way of knowing which state we are in</w:t>
       </w:r>
     </w:p>
     <w:p>
@@ -37,84 +43,11 @@
           <w:ilvl w:val="0"/>
           <w:numId w:val="1"/>
         </w:numPr>
-      </w:pPr>
-      <w:r>
-        <w:t>Model</w:t>
-      </w:r>
-      <w:r>
-        <w:t xml:space="preserve"> </w:t>
-      </w:r>
-      <w:r>
-        <w:t>–</w:t>
-      </w:r>
-      <w:r>
-        <w:t xml:space="preserve"> </w:t>
-      </w:r>
-      <w:proofErr w:type="gramStart"/>
-      <w:r>
-        <w:t>T(</w:t>
-      </w:r>
-      <w:proofErr w:type="gramEnd"/>
-      <w:r>
-        <w:t>s, a s’)</w:t>
-      </w:r>
-      <w:r>
-        <w:t xml:space="preserve"> </w:t>
-      </w:r>
-      <w:r>
-        <w:t xml:space="preserve">~ </w:t>
-      </w:r>
-      <w:proofErr w:type="spellStart"/>
-      <w:r>
-        <w:t>Pr</w:t>
-      </w:r>
-      <w:proofErr w:type="spellEnd"/>
-      <w:r>
-        <w:t xml:space="preserve">(s’ | </w:t>
-      </w:r>
-      <w:proofErr w:type="spellStart"/>
-      <w:r>
-        <w:t>s,a</w:t>
-      </w:r>
-      <w:proofErr w:type="spellEnd"/>
-      <w:r>
-        <w:t xml:space="preserve">) </w:t>
-      </w:r>
-      <w:r>
-        <w:t>– transition model – physics of the world</w:t>
-      </w:r>
-      <w:r>
-        <w:t xml:space="preserve"> – rules of the game</w:t>
-      </w:r>
-      <w:r>
-        <w:t>.</w:t>
-      </w:r>
-      <w:r>
-        <w:t xml:space="preserve"> Produces the probability that you will transition </w:t>
-      </w:r>
-      <w:r>
-        <w:t>to</w:t>
-      </w:r>
-      <w:r>
-        <w:t xml:space="preserve"> state s-prime</w:t>
-      </w:r>
-      <w:r>
-        <w:t xml:space="preserve"> </w:t>
-      </w:r>
-      <w:r>
-        <w:t>from</w:t>
-      </w:r>
-      <w:r>
-        <w:t xml:space="preserve"> </w:t>
-      </w:r>
-      <w:r>
-        <w:t xml:space="preserve">original </w:t>
-      </w:r>
-      <w:r>
-        <w:t>state given an action</w:t>
-      </w:r>
-      <w:r>
-        <w:t xml:space="preserve">. </w:t>
+        <w:rPr/>
+      </w:pPr>
+      <w:r>
+        <w:rPr/>
+        <w:t xml:space="preserve">Model – T(s, a s’) ~ Pr(s’ | s,a) – transition model – physics of the world – rules of the game. Produces the probability that you will transition to state s-prime from original state given an action. </w:t>
       </w:r>
     </w:p>
     <w:p>
@@ -124,30 +57,12 @@
           <w:ilvl w:val="0"/>
           <w:numId w:val="1"/>
         </w:numPr>
-      </w:pPr>
-      <w:r>
-        <w:t>Actions</w:t>
-      </w:r>
-      <w:r>
-        <w:t xml:space="preserve"> – </w:t>
-      </w:r>
-      <w:r>
-        <w:t>A(s)</w:t>
-      </w:r>
-      <w:r>
-        <w:t>, A</w:t>
-      </w:r>
-      <w:r>
-        <w:t xml:space="preserve"> - </w:t>
-      </w:r>
-      <w:r>
-        <w:t xml:space="preserve">things you can do in a </w:t>
-      </w:r>
-      <w:proofErr w:type="gramStart"/>
-      <w:r>
-        <w:t>particular state</w:t>
-      </w:r>
-      <w:proofErr w:type="gramEnd"/>
+        <w:rPr/>
+      </w:pPr>
+      <w:r>
+        <w:rPr/>
+        <w:t>Actions – A(s), A - things you can do in a particular state</w:t>
+      </w:r>
     </w:p>
     <w:p>
       <w:pPr>
@@ -156,42 +71,11 @@
           <w:ilvl w:val="0"/>
           <w:numId w:val="1"/>
         </w:numPr>
-      </w:pPr>
-      <w:r>
-        <w:t>Reward</w:t>
-      </w:r>
-      <w:r>
-        <w:t xml:space="preserve"> </w:t>
-      </w:r>
-      <w:r>
-        <w:t>–</w:t>
-      </w:r>
-      <w:r>
-        <w:t xml:space="preserve"> </w:t>
-      </w:r>
-      <w:r>
-        <w:t>R(s), R(</w:t>
-      </w:r>
-      <w:proofErr w:type="spellStart"/>
-      <w:proofErr w:type="gramStart"/>
-      <w:r>
-        <w:t>s,a</w:t>
-      </w:r>
-      <w:proofErr w:type="spellEnd"/>
-      <w:proofErr w:type="gramEnd"/>
-      <w:r>
-        <w:t>), R(</w:t>
-      </w:r>
-      <w:proofErr w:type="spellStart"/>
-      <w:r>
-        <w:t>s,a,s</w:t>
-      </w:r>
-      <w:proofErr w:type="spellEnd"/>
-      <w:r>
-        <w:t>’)</w:t>
-      </w:r>
-      <w:r>
-        <w:t xml:space="preserve"> – reward of a value entering a state</w:t>
+        <w:rPr/>
+      </w:pPr>
+      <w:r>
+        <w:rPr/>
+        <w:t>Reward – R(s), R(s,a), R(s,a,s’) – reward of a value entering a state</w:t>
       </w:r>
     </w:p>
     <w:p>
@@ -201,8 +85,10 @@
           <w:ilvl w:val="1"/>
           <w:numId w:val="1"/>
         </w:numPr>
-      </w:pPr>
-      <w:r>
+        <w:rPr/>
+      </w:pPr>
+      <w:r>
+        <w:rPr/>
         <w:t>Delayed rewards</w:t>
       </w:r>
     </w:p>
@@ -213,8 +99,10 @@
           <w:ilvl w:val="1"/>
           <w:numId w:val="1"/>
         </w:numPr>
-      </w:pPr>
-      <w:r>
+        <w:rPr/>
+      </w:pPr>
+      <w:r>
+        <w:rPr/>
         <w:t>Minor actions matter</w:t>
       </w:r>
     </w:p>
@@ -225,38 +113,33 @@
           <w:ilvl w:val="0"/>
           <w:numId w:val="1"/>
         </w:numPr>
-      </w:pPr>
-      <w:r>
-        <w:t>P</w:t>
-      </w:r>
-      <w:r>
-        <w:t>olicy</w:t>
-      </w:r>
-      <w:r>
-        <w:t xml:space="preserve"> - </w:t>
-      </w:r>
-      <m:oMath>
+        <w:rPr/>
+      </w:pPr>
+      <w:r>
+        <w:rPr/>
+        <w:t xml:space="preserve">Policy - </w:t>
+      </w:r>
+      <w:r>
+        <w:rPr/>
+      </w:r>
+      <m:oMath xmlns:m="http://schemas.openxmlformats.org/officeDocument/2006/math">
         <m:r>
           <w:rPr>
             <w:rFonts w:ascii="Cambria Math" w:hAnsi="Cambria Math"/>
           </w:rPr>
-          <m:t>π</m:t>
+          <m:t xml:space="preserve">π</m:t>
         </m:r>
         <m:d>
           <m:dPr>
-            <m:ctrlPr>
-              <w:rPr>
-                <w:rFonts w:ascii="Cambria Math" w:hAnsi="Cambria Math"/>
-                <w:i/>
-              </w:rPr>
-            </m:ctrlPr>
+            <m:begChr m:val="("/>
+            <m:endChr m:val=")"/>
           </m:dPr>
           <m:e>
             <m:r>
               <w:rPr>
                 <w:rFonts w:ascii="Cambria Math" w:hAnsi="Cambria Math"/>
               </w:rPr>
-              <m:t>s</m:t>
+              <m:t xml:space="preserve">s</m:t>
             </m:r>
           </m:e>
         </m:d>
@@ -264,46 +147,35 @@
           <w:rPr>
             <w:rFonts w:ascii="Cambria Math" w:hAnsi="Cambria Math"/>
           </w:rPr>
-          <m:t>→a</m:t>
+          <m:t xml:space="preserve">→</m:t>
+        </m:r>
+        <m:r>
+          <w:rPr>
+            <w:rFonts w:ascii="Cambria Math" w:hAnsi="Cambria Math"/>
+          </w:rPr>
+          <m:t xml:space="preserve">a</m:t>
         </m:r>
       </m:oMath>
       <w:r>
         <w:rPr>
-          <w:rFonts w:eastAsiaTheme="minorEastAsia"/>
+          <w:rFonts w:eastAsia="" w:eastAsiaTheme="minorEastAsia"/>
         </w:rPr>
-        <w:t xml:space="preserve"> – solution to a </w:t>
-      </w:r>
-      <w:proofErr w:type="spellStart"/>
-      <w:r>
-        <w:rPr>
-          <w:rFonts w:eastAsiaTheme="minorEastAsia"/>
-        </w:rPr>
-        <w:t>markov</w:t>
-      </w:r>
-      <w:proofErr w:type="spellEnd"/>
-      <w:r>
-        <w:rPr>
-          <w:rFonts w:eastAsiaTheme="minorEastAsia"/>
-        </w:rPr>
-        <w:t xml:space="preserve"> decision process</w:t>
-      </w:r>
-      <w:r>
-        <w:rPr>
-          <w:rFonts w:eastAsiaTheme="minorEastAsia"/>
-        </w:rPr>
-        <w:t xml:space="preserve">. </w:t>
-      </w:r>
-      <m:oMath>
+        <w:t xml:space="preserve"> – solution to a markov decision process. </w:t>
+      </w:r>
+      <w:r>
+        <w:rPr/>
+      </w:r>
+      <m:oMath xmlns:m="http://schemas.openxmlformats.org/officeDocument/2006/math">
         <m:r>
           <w:rPr>
-            <w:rFonts w:ascii="Cambria Math" w:eastAsiaTheme="minorEastAsia" w:hAnsi="Cambria Math"/>
+            <w:rFonts w:ascii="Cambria Math" w:hAnsi="Cambria Math"/>
           </w:rPr>
-          <m:t>π</m:t>
+          <m:t xml:space="preserve">π</m:t>
         </m:r>
       </m:oMath>
       <w:r>
         <w:rPr>
-          <w:rFonts w:eastAsiaTheme="minorEastAsia"/>
+          <w:rFonts w:eastAsia="" w:eastAsiaTheme="minorEastAsia"/>
         </w:rPr>
         <w:t>* is the optimal policy that maximizes reward</w:t>
       </w:r>
@@ -315,21 +187,11 @@
           <w:ilvl w:val="0"/>
           <w:numId w:val="1"/>
         </w:numPr>
-      </w:pPr>
-      <w:r>
-        <w:t>Markovian property</w:t>
-      </w:r>
-      <w:r>
-        <w:t xml:space="preserve"> – only the present matters</w:t>
-      </w:r>
-      <w:r>
-        <w:t xml:space="preserve">, previous </w:t>
-      </w:r>
-      <w:r>
-        <w:t>states do not matter.</w:t>
-      </w:r>
-      <w:r>
-        <w:t xml:space="preserve"> Can make current state into something that “remembers” though.</w:t>
+        <w:rPr/>
+      </w:pPr>
+      <w:r>
+        <w:rPr/>
+        <w:t>Markovian property – only the present matters, previous states do not matter. Can make current state into something that “remembers” though.</w:t>
       </w:r>
     </w:p>
     <w:p>
@@ -339,21 +201,89 @@
           <w:ilvl w:val="0"/>
           <w:numId w:val="1"/>
         </w:numPr>
-      </w:pPr>
-      <w:r>
-        <w:t>MDP doesn’t give a plan. It gives an action given a state</w:t>
-      </w:r>
-      <w:r>
-        <w:t>. You can “infer” a plan.</w:t>
-      </w:r>
-    </w:p>
-    <w:p>
-      <w:r>
+        <w:rPr/>
+      </w:pPr>
+      <w:r>
+        <w:rPr/>
+        <w:t xml:space="preserve">MDP doesn’t give a plan. It gives an action given a state. You can “infer” a plan </w:t>
+      </w:r>
+      <w:r>
+        <w:rPr/>
+        <w:t>from a policy</w:t>
+      </w:r>
+      <w:r>
+        <w:rPr/>
+        <w:t>.</w:t>
+      </w:r>
+    </w:p>
+    <w:p>
+      <w:pPr>
+        <w:pStyle w:val="ListParagraph"/>
+        <w:numPr>
+          <w:ilvl w:val="0"/>
+          <w:numId w:val="1"/>
+        </w:numPr>
+        <w:rPr/>
+      </w:pPr>
+      <w:r>
+        <w:rPr/>
+        <w:t>Delayed reward – can take a fork in the road early on that you would only find out was wrong at the end. Also known as a temporal credit assignment problem</w:t>
+      </w:r>
+    </w:p>
+    <w:p>
+      <w:pPr>
+        <w:pStyle w:val="ListParagraph"/>
+        <w:numPr>
+          <w:ilvl w:val="0"/>
+          <w:numId w:val="1"/>
+        </w:numPr>
+        <w:rPr/>
+      </w:pPr>
+      <w:r>
+        <w:rPr/>
+        <w:t>can use geometric series to get away from infinite reward. Can use gamma^inf where 0 &lt;= gamma &lt;= 1. Allows us to go an “infinite distance in finite time”.</w:t>
+      </w:r>
+    </w:p>
+    <w:p>
+      <w:pPr>
+        <w:pStyle w:val="ListParagraph"/>
+        <w:numPr>
+          <w:ilvl w:val="1"/>
+          <w:numId w:val="1"/>
+        </w:numPr>
+        <w:rPr/>
+      </w:pPr>
+      <w:r>
+        <w:rPr/>
+        <w:t>Discounted → geometric</w:t>
+      </w:r>
+    </w:p>
+    <w:p>
+      <w:pPr>
+        <w:pStyle w:val="ListParagraph"/>
+        <w:numPr>
+          <w:ilvl w:val="1"/>
+          <w:numId w:val="1"/>
+        </w:numPr>
+        <w:rPr/>
+      </w:pPr>
+      <w:r>
+        <w:rPr/>
+        <w:t>infinite → finite</w:t>
+      </w:r>
+    </w:p>
+    <w:p>
+      <w:pPr>
+        <w:pStyle w:val="Normal"/>
+        <w:rPr/>
+      </w:pPr>
+      <w:r>
+        <w:rPr/>
         <w:drawing>
-          <wp:inline distT="0" distB="0" distL="0" distR="0" wp14:anchorId="188E9A5A" wp14:editId="03173990">
+          <wp:inline distT="0" distB="7620" distL="0" distR="0">
             <wp:extent cx="5943600" cy="3230880"/>
-            <wp:effectExtent l="0" t="0" r="0" b="7620"/>
-            <wp:docPr id="1" name="Picture 1"/>
+            <wp:effectExtent l="0" t="0" r="0" b="0"/>
+            <wp:docPr id="1" name="Picture 1" descr=""/>
             <wp:cNvGraphicFramePr>
               <a:graphicFrameLocks xmlns:a="http://schemas.openxmlformats.org/drawingml/2006/main" noChangeAspect="1"/>
             </wp:cNvGraphicFramePr>
@@ -361,16 +291,18 @@
               <a:graphicData uri="http://schemas.openxmlformats.org/drawingml/2006/picture">
                 <pic:pic xmlns:pic="http://schemas.openxmlformats.org/drawingml/2006/picture">
                   <pic:nvPicPr>
-                    <pic:cNvPr id="1" name=""/>
-                    <pic:cNvPicPr/>
+                    <pic:cNvPr id="1" name="Picture 1" descr=""/>
+                    <pic:cNvPicPr>
+                      <a:picLocks noChangeAspect="1" noChangeArrowheads="1"/>
+                    </pic:cNvPicPr>
                   </pic:nvPicPr>
                   <pic:blipFill>
-                    <a:blip r:embed="rId5"/>
+                    <a:blip r:embed="rId2"/>
                     <a:stretch>
                       <a:fillRect/>
                     </a:stretch>
                   </pic:blipFill>
-                  <pic:spPr>
+                  <pic:spPr bwMode="auto">
                     <a:xfrm>
                       <a:off x="0" y="0"/>
                       <a:ext cx="5943600" cy="3230880"/>
@@ -387,13 +319,92 @@
       </w:r>
     </w:p>
     <w:p>
-      <w:r>
-        <w:lastRenderedPageBreak/>
+      <w:pPr>
+        <w:pStyle w:val="Normal"/>
+        <w:rPr>
+          <w:b/>
+          <w:b/>
+          <w:bCs/>
+        </w:rPr>
+      </w:pPr>
+      <w:r>
+        <w:rPr>
+          <w:b/>
+          <w:bCs/>
+        </w:rPr>
+        <w:t>Value Iteration</w:t>
+      </w:r>
+    </w:p>
+    <w:p>
+      <w:pPr>
+        <w:pStyle w:val="Normal"/>
+        <w:rPr/>
+      </w:pPr>
+      <w:r>
+        <w:rPr/>
+        <w:t>Find the true value of states by iterating.</w:t>
+      </w:r>
+    </w:p>
+    <w:p>
+      <w:pPr>
+        <w:pStyle w:val="Normal"/>
+        <w:rPr/>
+      </w:pPr>
+      <w:r>
+        <w:rPr/>
+        <w:t>Doesn’t give you the answer but gives you something that’s closer and closer to the answer</w:t>
+      </w:r>
+    </w:p>
+    <w:p>
+      <w:pPr>
+        <w:pStyle w:val="Normal"/>
+        <w:rPr/>
+      </w:pPr>
+      <w:r>
+        <w:rPr/>
+        <w:t>Once you have the true utilities, we know how to define the optimal policy in terms of the utilities. Only need to look at the state you are in, then look at all the states you might get to, figure out the expectation that you’re going to get given an action, pick whichever is the max and you’re done.</w:t>
+      </w:r>
+    </w:p>
+    <w:p>
+      <w:pPr>
+        <w:pStyle w:val="Normal"/>
+        <w:rPr/>
+      </w:pPr>
+      <w:r>
+        <w:rPr/>
+        <w:t xml:space="preserve">Solving for the utilities, or the true value of a state, is effectively the same thing as solving for the optimal policy. </w:t>
+      </w:r>
+    </w:p>
+    <w:p>
+      <w:pPr>
+        <w:pStyle w:val="Normal"/>
+        <w:rPr/>
+      </w:pPr>
+      <w:r>
+        <w:rPr/>
+        <w:t>Value iteration works because eventually value propagates out from its neighbors.</w:t>
+      </w:r>
+    </w:p>
+    <w:p>
+      <w:pPr>
+        <w:pStyle w:val="Normal"/>
+        <w:rPr/>
+      </w:pPr>
+      <w:r>
+        <w:rPr/>
         <w:drawing>
-          <wp:inline distT="0" distB="0" distL="0" distR="0" wp14:anchorId="2093C9F1" wp14:editId="3B45A77D">
-            <wp:extent cx="5943600" cy="3390265"/>
-            <wp:effectExtent l="0" t="0" r="0" b="635"/>
-            <wp:docPr id="4" name="Picture 4"/>
+          <wp:anchor behindDoc="0" distT="0" distB="0" distL="0" distR="0" simplePos="0" locked="0" layoutInCell="1" allowOverlap="1" relativeHeight="6">
+            <wp:simplePos x="0" y="0"/>
+            <wp:positionH relativeFrom="column">
+              <wp:posOffset>0</wp:posOffset>
+            </wp:positionH>
+            <wp:positionV relativeFrom="paragraph">
+              <wp:posOffset>635</wp:posOffset>
+            </wp:positionV>
+            <wp:extent cx="5943600" cy="3342005"/>
+            <wp:effectExtent l="0" t="0" r="0" b="0"/>
+            <wp:wrapTopAndBottom/>
+            <wp:docPr id="2" name="Image1" descr=""/>
             <wp:cNvGraphicFramePr>
               <a:graphicFrameLocks xmlns:a="http://schemas.openxmlformats.org/drawingml/2006/main" noChangeAspect="1"/>
             </wp:cNvGraphicFramePr>
@@ -401,19 +412,308 @@
               <a:graphicData uri="http://schemas.openxmlformats.org/drawingml/2006/picture">
                 <pic:pic xmlns:pic="http://schemas.openxmlformats.org/drawingml/2006/picture">
                   <pic:nvPicPr>
-                    <pic:cNvPr id="1" name=""/>
-                    <pic:cNvPicPr/>
+                    <pic:cNvPr id="2" name="Image1" descr=""/>
+                    <pic:cNvPicPr>
+                      <a:picLocks noChangeAspect="1" noChangeArrowheads="1"/>
+                    </pic:cNvPicPr>
                   </pic:nvPicPr>
                   <pic:blipFill>
-                    <a:blip r:embed="rId6"/>
+                    <a:blip r:embed="rId3"/>
                     <a:stretch>
                       <a:fillRect/>
                     </a:stretch>
                   </pic:blipFill>
-                  <pic:spPr>
+                  <pic:spPr bwMode="auto">
                     <a:xfrm>
                       <a:off x="0" y="0"/>
-                      <a:ext cx="5943600" cy="3390265"/>
+                      <a:ext cx="5943600" cy="3342005"/>
+                    </a:xfrm>
+                    <a:prstGeom prst="rect">
+                      <a:avLst/>
+                    </a:prstGeom>
+                  </pic:spPr>
+                </pic:pic>
+              </a:graphicData>
+            </a:graphic>
+          </wp:anchor>
+        </w:drawing>
+      </w:r>
+    </w:p>
+    <w:p>
+      <w:pPr>
+        <w:pStyle w:val="Normal"/>
+        <w:rPr/>
+      </w:pPr>
+      <w:r>
+        <w:rPr/>
+        <w:t>What’s propagating out are the true utilities of each state.</w:t>
+      </w:r>
+    </w:p>
+    <w:p>
+      <w:pPr>
+        <w:pStyle w:val="Normal"/>
+        <w:rPr/>
+      </w:pPr>
+      <w:r>
+        <w:rPr/>
+        <w:t>A policy is a function from states → actions, NOT a mapping from states → utilites (that’s what U is). If we have U, we can figure out pi, but U is much more information than we need to figure out pi.</w:t>
+      </w:r>
+    </w:p>
+    <w:p>
+      <w:pPr>
+        <w:pStyle w:val="Normal"/>
+        <w:rPr/>
+      </w:pPr>
+      <w:r>
+        <w:rPr/>
+        <w:t>If we have a U that is not the correct utility, but has the ordering of the actions correct, then we are actually doing really well, it doesn’t matter if we have the right utilities.</w:t>
+      </w:r>
+    </w:p>
+    <w:p>
+      <w:pPr>
+        <w:pStyle w:val="Normal"/>
+        <w:rPr/>
+      </w:pPr>
+      <w:r>
+        <w:rPr/>
+        <w:t>We don’t actually care about the actual utilities, even though by having the correct utilities we have the correct policy. What we really care about is the policy.</w:t>
+      </w:r>
+    </w:p>
+    <w:p>
+      <w:pPr>
+        <w:pStyle w:val="Normal"/>
+        <w:rPr/>
+      </w:pPr>
+      <w:r>
+        <w:rPr/>
+        <w:t>Pi is more of a classifier, mapping inputs to discrete classes, and U’s are more like regression where it’s mapping states to continuous values.</w:t>
+      </w:r>
+    </w:p>
+    <w:p>
+      <w:pPr>
+        <w:pStyle w:val="Normal"/>
+        <w:rPr/>
+      </w:pPr>
+      <w:r>
+        <w:rPr/>
+        <w:t>You only want a utility that’s good enough to get you to your pi. Gives us a hint that might go faster in practice…</w:t>
+      </w:r>
+    </w:p>
+    <w:p>
+      <w:pPr>
+        <w:pStyle w:val="Normal"/>
+        <w:rPr/>
+      </w:pPr>
+      <w:r>
+        <w:rPr/>
+        <w:t xml:space="preserve">What might be faster and just as good as doing value iterations? </w:t>
+      </w:r>
+    </w:p>
+    <w:p>
+      <w:pPr>
+        <w:pStyle w:val="Normal"/>
+        <w:rPr>
+          <w:b/>
+          <w:b/>
+          <w:bCs/>
+        </w:rPr>
+      </w:pPr>
+      <w:r>
+        <w:rPr>
+          <w:b/>
+          <w:bCs/>
+        </w:rPr>
+        <w:t>Policy Iteration</w:t>
+      </w:r>
+    </w:p>
+    <w:p>
+      <w:pPr>
+        <w:pStyle w:val="Normal"/>
+        <w:rPr/>
+      </w:pPr>
+      <w:r>
+        <w:rPr/>
+        <w:t>1.) Start with an initial policy, which is a guess</w:t>
+      </w:r>
+    </w:p>
+    <w:p>
+      <w:pPr>
+        <w:pStyle w:val="Normal"/>
+        <w:rPr/>
+      </w:pPr>
+      <w:r>
+        <w:rPr/>
+        <w:t xml:space="preserve">2.) Evaluate how good the policy is </w:t>
+      </w:r>
+      <w:r>
+        <w:rPr/>
+        <w:t>(U_t)</w:t>
+      </w:r>
+    </w:p>
+    <w:p>
+      <w:pPr>
+        <w:pStyle w:val="Normal"/>
+        <w:rPr/>
+      </w:pPr>
+      <w:r>
+        <w:rPr/>
+        <w:t>- evaluate it by calculating the Utility</w:t>
+      </w:r>
+    </w:p>
+    <w:p>
+      <w:pPr>
+        <w:pStyle w:val="Normal"/>
+        <w:rPr/>
+      </w:pPr>
+      <w:r>
+        <w:rPr/>
+        <w:t xml:space="preserve">3.) </w:t>
+      </w:r>
+      <w:r>
+        <w:rPr/>
+        <w:t>Improve the policy by updating the policy t+1 to be the policy that takes the actions that maximize the expected utility</w:t>
+      </w:r>
+    </w:p>
+    <w:p>
+      <w:pPr>
+        <w:pStyle w:val="Normal"/>
+        <w:rPr/>
+      </w:pPr>
+      <w:r>
+        <w:rPr/>
+      </w:r>
+    </w:p>
+    <w:p>
+      <w:pPr>
+        <w:pStyle w:val="Normal"/>
+        <w:rPr/>
+      </w:pPr>
+      <w:r>
+        <w:rPr/>
+        <w:t>Calculating U_t → use Bellman’s equation”</w:t>
+      </w:r>
+    </w:p>
+    <w:p>
+      <w:pPr>
+        <w:pStyle w:val="Normal"/>
+        <w:rPr/>
+      </w:pPr>
+      <w:r>
+        <w:drawing>
+          <wp:anchor behindDoc="0" distT="0" distB="0" distL="0" distR="0" simplePos="0" locked="0" layoutInCell="1" allowOverlap="1" relativeHeight="7">
+            <wp:simplePos x="0" y="0"/>
+            <wp:positionH relativeFrom="column">
+              <wp:align>center</wp:align>
+            </wp:positionH>
+            <wp:positionV relativeFrom="paragraph">
+              <wp:posOffset>635</wp:posOffset>
+            </wp:positionV>
+            <wp:extent cx="3825875" cy="593725"/>
+            <wp:effectExtent l="0" t="0" r="0" b="0"/>
+            <wp:wrapTopAndBottom/>
+            <wp:docPr id="3" name="Image2" descr=""/>
+            <wp:cNvGraphicFramePr>
+              <a:graphicFrameLocks xmlns:a="http://schemas.openxmlformats.org/drawingml/2006/main" noChangeAspect="1"/>
+            </wp:cNvGraphicFramePr>
+            <a:graphic xmlns:a="http://schemas.openxmlformats.org/drawingml/2006/main">
+              <a:graphicData uri="http://schemas.openxmlformats.org/drawingml/2006/picture">
+                <pic:pic xmlns:pic="http://schemas.openxmlformats.org/drawingml/2006/picture">
+                  <pic:nvPicPr>
+                    <pic:cNvPr id="3" name="Image2" descr=""/>
+                    <pic:cNvPicPr>
+                      <a:picLocks noChangeAspect="1" noChangeArrowheads="1"/>
+                    </pic:cNvPicPr>
+                  </pic:nvPicPr>
+                  <pic:blipFill>
+                    <a:blip r:embed="rId4"/>
+                    <a:stretch>
+                      <a:fillRect/>
+                    </a:stretch>
+                  </pic:blipFill>
+                  <pic:spPr bwMode="auto">
+                    <a:xfrm>
+                      <a:off x="0" y="0"/>
+                      <a:ext cx="3825875" cy="593725"/>
+                    </a:xfrm>
+                    <a:prstGeom prst="rect">
+                      <a:avLst/>
+                    </a:prstGeom>
+                  </pic:spPr>
+                </pic:pic>
+              </a:graphicData>
+            </a:graphic>
+          </wp:anchor>
+        </w:drawing>
+      </w:r>
+      <w:r>
+        <w:rPr/>
+        <w:t>Only difference from before is to not use the “max” which means we have linear equations which lets us compute the answer in a reasonable amount of time by doing matrix inversions and regressions and other “hand-wavy” things.</w:t>
+      </w:r>
+    </w:p>
+    <w:p>
+      <w:pPr>
+        <w:pStyle w:val="Normal"/>
+        <w:rPr/>
+      </w:pPr>
+      <w:r>
+        <w:rPr/>
+        <w:t>Pro: Don’t have to do as many iterations.</w:t>
+      </w:r>
+    </w:p>
+    <w:p>
+      <w:pPr>
+        <w:pStyle w:val="Normal"/>
+        <w:rPr/>
+      </w:pPr>
+      <w:r>
+        <w:rPr/>
+        <w:t>Just keep improving and evaluating until your policy doesn’t change.</w:t>
+      </w:r>
+    </w:p>
+    <w:p>
+      <w:pPr>
+        <w:pStyle w:val="Normal"/>
+        <w:rPr/>
+      </w:pPr>
+      <w:r>
+        <w:rPr/>
+        <w:t>PI makes larger jumps because it is making jumps in policy space instead of value space.</w:t>
+      </w:r>
+    </w:p>
+    <w:p>
+      <w:pPr>
+        <w:pStyle w:val="Normal"/>
+        <w:rPr/>
+      </w:pPr>
+      <w:r>
+        <w:rPr/>
+        <w:drawing>
+          <wp:inline distT="0" distB="635" distL="0" distR="0">
+            <wp:extent cx="4825365" cy="2752725"/>
+            <wp:effectExtent l="0" t="0" r="0" b="0"/>
+            <wp:docPr id="4" name="Picture 4" descr=""/>
+            <wp:cNvGraphicFramePr>
+              <a:graphicFrameLocks xmlns:a="http://schemas.openxmlformats.org/drawingml/2006/main" noChangeAspect="1"/>
+            </wp:cNvGraphicFramePr>
+            <a:graphic xmlns:a="http://schemas.openxmlformats.org/drawingml/2006/main">
+              <a:graphicData uri="http://schemas.openxmlformats.org/drawingml/2006/picture">
+                <pic:pic xmlns:pic="http://schemas.openxmlformats.org/drawingml/2006/picture">
+                  <pic:nvPicPr>
+                    <pic:cNvPr id="4" name="Picture 4" descr=""/>
+                    <pic:cNvPicPr>
+                      <a:picLocks noChangeAspect="1" noChangeArrowheads="1"/>
+                    </pic:cNvPicPr>
+                  </pic:nvPicPr>
+                  <pic:blipFill>
+                    <a:blip r:embed="rId5"/>
+                    <a:stretch>
+                      <a:fillRect/>
+                    </a:stretch>
+                  </pic:blipFill>
+                  <pic:spPr bwMode="auto">
+                    <a:xfrm>
+                      <a:off x="0" y="0"/>
+                      <a:ext cx="4825365" cy="2752725"/>
                     </a:xfrm>
                     <a:prstGeom prst="rect">
                       <a:avLst/>
@@ -427,26 +727,135 @@
       </w:r>
     </w:p>
     <w:p>
-      <w:bookmarkStart w:id="0" w:name="_GoBack"/>
-      <w:bookmarkEnd w:id="0"/>
+      <w:pPr>
+        <w:pStyle w:val="Normal"/>
+        <w:rPr/>
+      </w:pPr>
+      <w:r>
+        <w:rPr/>
+        <w:t>Recap:</w:t>
+      </w:r>
+    </w:p>
+    <w:p>
+      <w:pPr>
+        <w:pStyle w:val="Normal"/>
+        <w:rPr/>
+      </w:pPr>
+      <w:r>
+        <w:rPr/>
+        <w:t>- Utilites are long term, rewards are instantaneous</w:t>
+      </w:r>
+    </w:p>
+    <w:p>
+      <w:pPr>
+        <w:pStyle w:val="Normal"/>
+        <w:rPr/>
+      </w:pPr>
+      <w:r>
+        <w:rPr/>
+        <w:t>- value functions (utilities)</w:t>
+      </w:r>
+    </w:p>
+    <w:p>
+      <w:pPr>
+        <w:pStyle w:val="Normal"/>
+        <w:rPr/>
+      </w:pPr>
+      <w:r>
+        <w:rPr/>
+        <w:t>- discounting (infinite → finite)</w:t>
+      </w:r>
+    </w:p>
+    <w:p>
+      <w:pPr>
+        <w:pStyle w:val="Normal"/>
+        <w:rPr/>
+      </w:pPr>
+      <w:r>
+        <w:rPr/>
+        <w:t>- Solve Bellman equation using value iteration and policy iteration</w:t>
+      </w:r>
+    </w:p>
+    <w:p>
+      <w:pPr>
+        <w:pStyle w:val="Normal"/>
+        <w:rPr/>
+      </w:pPr>
+      <w:r>
+        <w:rPr/>
+        <w:t>- MDP != Reinforcement Learning</w:t>
+      </w:r>
+    </w:p>
+    <w:p>
+      <w:pPr>
+        <w:pStyle w:val="Normal"/>
+        <w:rPr/>
+      </w:pPr>
+      <w:r>
+        <w:rPr/>
+        <w:tab/>
+        <w:t>- we know the rewards, states, actions, and transitions. We have discounts and have been solving MDPs</w:t>
+      </w:r>
+    </w:p>
+    <w:p>
+      <w:pPr>
+        <w:pStyle w:val="Normal"/>
+        <w:rPr/>
+      </w:pPr>
+      <w:r>
+        <w:rPr/>
+        <w:t>- Reinforcement learning = you don’t necessarily know the rewards, transitions, or even the states and the actions</w:t>
+      </w:r>
+    </w:p>
+    <w:p>
+      <w:pPr>
+        <w:pStyle w:val="Normal"/>
+        <w:rPr/>
+      </w:pPr>
+      <w:r>
+        <w:rPr/>
+      </w:r>
+    </w:p>
+    <w:p>
+      <w:pPr>
+        <w:pStyle w:val="Normal"/>
+        <w:rPr/>
+      </w:pPr>
+      <w:r>
+        <w:rPr/>
+      </w:r>
+    </w:p>
+    <w:p>
+      <w:pPr>
+        <w:pStyle w:val="Normal"/>
+        <w:widowControl/>
+        <w:bidi w:val="0"/>
+        <w:spacing w:lineRule="auto" w:line="259" w:before="0" w:after="160"/>
+        <w:jc w:val="left"/>
+        <w:rPr/>
+      </w:pPr>
+      <w:r>
+        <w:rPr/>
+      </w:r>
     </w:p>
     <w:sectPr>
+      <w:type w:val="nextPage"/>
       <w:pgSz w:w="12240" w:h="15840"/>
-      <w:pgMar w:top="1440" w:right="1440" w:bottom="1440" w:left="1440" w:header="720" w:footer="720" w:gutter="0"/>
-      <w:cols w:space="720"/>
-      <w:docGrid w:linePitch="360"/>
+      <w:pgMar w:left="1440" w:right="1440" w:header="0" w:top="1440" w:footer="0" w:bottom="1440" w:gutter="0"/>
+      <w:pgNumType w:fmt="decimal"/>
+      <w:formProt w:val="false"/>
+      <w:textDirection w:val="lrTb"/>
+      <w:docGrid w:type="default" w:linePitch="360" w:charSpace="4096"/>
     </w:sectPr>
   </w:body>
 </w:document>
 </file>
 
 <file path=word/numbering.xml><?xml version="1.0" encoding="utf-8"?>
-<w:numbering xmlns:wpc="http://schemas.microsoft.com/office/word/2010/wordprocessingCanvas" xmlns:cx="http://schemas.microsoft.com/office/drawing/2014/chartex" xmlns:cx1="http://schemas.microsoft.com/office/drawing/2015/9/8/chartex" xmlns:cx2="http://schemas.microsoft.com/office/drawing/2015/10/21/chartex" xmlns:cx3="http://schemas.microsoft.com/office/drawing/2016/5/9/chartex" xmlns:cx4="http://schemas.microsoft.com/office/drawing/2016/5/10/chartex" xmlns:cx5="http://schemas.microsoft.com/office/drawing/2016/5/11/chartex" xmlns:cx6="http://schemas.microsoft.com/office/drawing/2016/5/12/chartex" xmlns:cx7="http://schemas.microsoft.com/office/drawing/2016/5/13/chartex" xmlns:cx8="http://schemas.microsoft.com/office/drawing/2016/5/14/chartex" xmlns:mc="http://schemas.openxmlformats.org/markup-compatibility/2006" xmlns:aink="http://schemas.microsoft.com/office/drawing/2016/ink" xmlns:am3d="http://schemas.microsoft.com/office/drawing/2017/model3d" xmlns:o="urn:schemas-microsoft-com:office:office" xmlns:r="http://schemas.openxmlformats.org/officeDocument/2006/relationships" xmlns:m="http://schemas.openxmlformats.org/officeDocument/2006/math" xmlns:v="urn:schemas-microsoft-com:vml" xmlns:wp14="http://schemas.microsoft.com/office/word/2010/wordprocessingDrawing" xmlns:wp="http://schemas.openxmlformats.org/drawingml/2006/wordprocessingDrawing" xmlns:w10="urn:schemas-microsoft-com:office:word" xmlns:w="http://schemas.openxmlformats.org/wordprocessingml/2006/main" xmlns:w14="http://schemas.microsoft.com/office/word/2010/wordml" xmlns:w15="http://schemas.microsoft.com/office/word/2012/wordml" xmlns:w16cex="http://schemas.microsoft.com/office/word/2018/wordml/cex" xmlns:w16cid="http://schemas.microsoft.com/office/word/2016/wordml/cid" xmlns:w16="http://schemas.microsoft.com/office/word/2018/wordml" xmlns:w16se="http://schemas.microsoft.com/office/word/2015/wordml/symex" xmlns:wpg="http://schemas.microsoft.com/office/word/2010/wordprocessingGroup" xmlns:wpi="http://schemas.microsoft.com/office/word/2010/wordprocessingInk" xmlns:wne="http://schemas.microsoft.com/office/word/2006/wordml" xmlns:wps="http://schemas.microsoft.com/office/word/2010/wordprocessingShape" mc:Ignorable="w14 w15 w16se w16cid w16 w16cex wp14">
-  <w:abstractNum w:abstractNumId="0" w15:restartNumberingAfterBreak="0">
-    <w:nsid w:val="23C03D09"/>
-    <w:multiLevelType w:val="hybridMultilevel"/>
-    <w:tmpl w:val="1E18DD38"/>
-    <w:lvl w:ilvl="0" w:tplc="40545248">
+<w:numbering xmlns:w="http://schemas.openxmlformats.org/wordprocessingml/2006/main" xmlns:o="urn:schemas-microsoft-com:office:office" xmlns:r="http://schemas.openxmlformats.org/officeDocument/2006/relationships" xmlns:v="urn:schemas-microsoft-com:vml">
+  <w:abstractNum w:abstractNumId="1">
+    <w:lvl w:ilvl="0">
+      <w:start w:val="1"/>
       <w:numFmt w:val="bullet"/>
       <w:lvlText w:val="-"/>
       <w:lvlJc w:val="left"/>
@@ -454,10 +863,11 @@
         <w:ind w:left="720" w:hanging="360"/>
       </w:pPr>
       <w:rPr>
-        <w:rFonts w:ascii="Calibri" w:eastAsiaTheme="minorHAnsi" w:hAnsi="Calibri" w:cs="Calibri" w:hint="default"/>
+        <w:rFonts w:ascii="Calibri" w:hAnsi="Calibri" w:cs="Calibri" w:hint="default"/>
+        <w:rFonts w:cs="Calibri"/>
       </w:rPr>
     </w:lvl>
-    <w:lvl w:ilvl="1" w:tplc="04090003">
+    <w:lvl w:ilvl="1">
       <w:start w:val="1"/>
       <w:numFmt w:val="bullet"/>
       <w:lvlText w:val="o"/>
@@ -467,9 +877,10 @@
       </w:pPr>
       <w:rPr>
         <w:rFonts w:ascii="Courier New" w:hAnsi="Courier New" w:cs="Courier New" w:hint="default"/>
+        <w:rFonts w:cs="Courier New"/>
       </w:rPr>
     </w:lvl>
-    <w:lvl w:ilvl="2" w:tplc="04090005" w:tentative="1">
+    <w:lvl w:ilvl="2">
       <w:start w:val="1"/>
       <w:numFmt w:val="bullet"/>
       <w:lvlText w:val=""/>
@@ -478,10 +889,10 @@
         <w:ind w:left="2160" w:hanging="360"/>
       </w:pPr>
       <w:rPr>
-        <w:rFonts w:ascii="Wingdings" w:hAnsi="Wingdings" w:hint="default"/>
+        <w:rFonts w:ascii="Wingdings" w:hAnsi="Wingdings" w:cs="Wingdings" w:hint="default"/>
       </w:rPr>
     </w:lvl>
-    <w:lvl w:ilvl="3" w:tplc="04090001" w:tentative="1">
+    <w:lvl w:ilvl="3">
       <w:start w:val="1"/>
       <w:numFmt w:val="bullet"/>
       <w:lvlText w:val=""/>
@@ -490,10 +901,10 @@
         <w:ind w:left="2880" w:hanging="360"/>
       </w:pPr>
       <w:rPr>
-        <w:rFonts w:ascii="Symbol" w:hAnsi="Symbol" w:hint="default"/>
+        <w:rFonts w:ascii="Symbol" w:hAnsi="Symbol" w:cs="Symbol" w:hint="default"/>
       </w:rPr>
     </w:lvl>
-    <w:lvl w:ilvl="4" w:tplc="04090003" w:tentative="1">
+    <w:lvl w:ilvl="4">
       <w:start w:val="1"/>
       <w:numFmt w:val="bullet"/>
       <w:lvlText w:val="o"/>
@@ -503,9 +914,10 @@
       </w:pPr>
       <w:rPr>
         <w:rFonts w:ascii="Courier New" w:hAnsi="Courier New" w:cs="Courier New" w:hint="default"/>
+        <w:rFonts w:cs="Courier New"/>
       </w:rPr>
     </w:lvl>
-    <w:lvl w:ilvl="5" w:tplc="04090005" w:tentative="1">
+    <w:lvl w:ilvl="5">
       <w:start w:val="1"/>
       <w:numFmt w:val="bullet"/>
       <w:lvlText w:val=""/>
@@ -514,10 +926,10 @@
         <w:ind w:left="4320" w:hanging="360"/>
       </w:pPr>
       <w:rPr>
-        <w:rFonts w:ascii="Wingdings" w:hAnsi="Wingdings" w:hint="default"/>
+        <w:rFonts w:ascii="Wingdings" w:hAnsi="Wingdings" w:cs="Wingdings" w:hint="default"/>
       </w:rPr>
     </w:lvl>
-    <w:lvl w:ilvl="6" w:tplc="04090001" w:tentative="1">
+    <w:lvl w:ilvl="6">
       <w:start w:val="1"/>
       <w:numFmt w:val="bullet"/>
       <w:lvlText w:val=""/>
@@ -526,10 +938,10 @@
         <w:ind w:left="5040" w:hanging="360"/>
       </w:pPr>
       <w:rPr>
-        <w:rFonts w:ascii="Symbol" w:hAnsi="Symbol" w:hint="default"/>
+        <w:rFonts w:ascii="Symbol" w:hAnsi="Symbol" w:cs="Symbol" w:hint="default"/>
       </w:rPr>
     </w:lvl>
-    <w:lvl w:ilvl="7" w:tplc="04090003" w:tentative="1">
+    <w:lvl w:ilvl="7">
       <w:start w:val="1"/>
       <w:numFmt w:val="bullet"/>
       <w:lvlText w:val="o"/>
@@ -539,9 +951,10 @@
       </w:pPr>
       <w:rPr>
         <w:rFonts w:ascii="Courier New" w:hAnsi="Courier New" w:cs="Courier New" w:hint="default"/>
+        <w:rFonts w:cs="Courier New"/>
       </w:rPr>
     </w:lvl>
-    <w:lvl w:ilvl="8" w:tplc="04090005" w:tentative="1">
+    <w:lvl w:ilvl="8">
       <w:start w:val="1"/>
       <w:numFmt w:val="bullet"/>
       <w:lvlText w:val=""/>
@@ -550,44 +963,137 @@
         <w:ind w:left="6480" w:hanging="360"/>
       </w:pPr>
       <w:rPr>
-        <w:rFonts w:ascii="Wingdings" w:hAnsi="Wingdings" w:hint="default"/>
+        <w:rFonts w:ascii="Wingdings" w:hAnsi="Wingdings" w:cs="Wingdings" w:hint="default"/>
       </w:rPr>
     </w:lvl>
   </w:abstractNum>
+  <w:abstractNum w:abstractNumId="2">
+    <w:lvl w:ilvl="0">
+      <w:start w:val="1"/>
+      <w:numFmt w:val="none"/>
+      <w:suff w:val="nothing"/>
+      <w:lvlText w:val=""/>
+      <w:lvlJc w:val="left"/>
+      <w:pPr>
+        <w:ind w:left="0" w:hanging="0"/>
+      </w:pPr>
+    </w:lvl>
+    <w:lvl w:ilvl="1">
+      <w:start w:val="1"/>
+      <w:numFmt w:val="none"/>
+      <w:suff w:val="nothing"/>
+      <w:lvlText w:val=""/>
+      <w:lvlJc w:val="left"/>
+      <w:pPr>
+        <w:ind w:left="0" w:hanging="0"/>
+      </w:pPr>
+    </w:lvl>
+    <w:lvl w:ilvl="2">
+      <w:start w:val="1"/>
+      <w:numFmt w:val="none"/>
+      <w:suff w:val="nothing"/>
+      <w:lvlText w:val=""/>
+      <w:lvlJc w:val="left"/>
+      <w:pPr>
+        <w:ind w:left="0" w:hanging="0"/>
+      </w:pPr>
+    </w:lvl>
+    <w:lvl w:ilvl="3">
+      <w:start w:val="1"/>
+      <w:numFmt w:val="none"/>
+      <w:suff w:val="nothing"/>
+      <w:lvlText w:val=""/>
+      <w:lvlJc w:val="left"/>
+      <w:pPr>
+        <w:ind w:left="0" w:hanging="0"/>
+      </w:pPr>
+    </w:lvl>
+    <w:lvl w:ilvl="4">
+      <w:start w:val="1"/>
+      <w:numFmt w:val="none"/>
+      <w:suff w:val="nothing"/>
+      <w:lvlText w:val=""/>
+      <w:lvlJc w:val="left"/>
+      <w:pPr>
+        <w:ind w:left="0" w:hanging="0"/>
+      </w:pPr>
+    </w:lvl>
+    <w:lvl w:ilvl="5">
+      <w:start w:val="1"/>
+      <w:numFmt w:val="none"/>
+      <w:suff w:val="nothing"/>
+      <w:lvlText w:val=""/>
+      <w:lvlJc w:val="left"/>
+      <w:pPr>
+        <w:ind w:left="0" w:hanging="0"/>
+      </w:pPr>
+    </w:lvl>
+    <w:lvl w:ilvl="6">
+      <w:start w:val="1"/>
+      <w:numFmt w:val="none"/>
+      <w:suff w:val="nothing"/>
+      <w:lvlText w:val=""/>
+      <w:lvlJc w:val="left"/>
+      <w:pPr>
+        <w:ind w:left="0" w:hanging="0"/>
+      </w:pPr>
+    </w:lvl>
+    <w:lvl w:ilvl="7">
+      <w:start w:val="1"/>
+      <w:numFmt w:val="none"/>
+      <w:suff w:val="nothing"/>
+      <w:lvlText w:val=""/>
+      <w:lvlJc w:val="left"/>
+      <w:pPr>
+        <w:ind w:left="0" w:hanging="0"/>
+      </w:pPr>
+    </w:lvl>
+    <w:lvl w:ilvl="8">
+      <w:start w:val="1"/>
+      <w:numFmt w:val="none"/>
+      <w:suff w:val="nothing"/>
+      <w:lvlText w:val=""/>
+      <w:lvlJc w:val="left"/>
+      <w:pPr>
+        <w:ind w:left="0" w:hanging="0"/>
+      </w:pPr>
+    </w:lvl>
+  </w:abstractNum>
   <w:num w:numId="1">
-    <w:abstractNumId w:val="0"/>
+    <w:abstractNumId w:val="1"/>
+  </w:num>
+  <w:num w:numId="2">
+    <w:abstractNumId w:val="2"/>
   </w:num>
 </w:numbering>
 </file>
 
 <file path=word/styles.xml><?xml version="1.0" encoding="utf-8"?>
-<w:styles xmlns:mc="http://schemas.openxmlformats.org/markup-compatibility/2006" xmlns:r="http://schemas.openxmlformats.org/officeDocument/2006/relationships" xmlns:w="http://schemas.openxmlformats.org/wordprocessingml/2006/main" xmlns:w14="http://schemas.microsoft.com/office/word/2010/wordml" xmlns:w15="http://schemas.microsoft.com/office/word/2012/wordml" xmlns:w16cex="http://schemas.microsoft.com/office/word/2018/wordml/cex" xmlns:w16cid="http://schemas.microsoft.com/office/word/2016/wordml/cid" xmlns:w16="http://schemas.microsoft.com/office/word/2018/wordml" xmlns:w16se="http://schemas.microsoft.com/office/word/2015/wordml/symex" mc:Ignorable="w14 w15 w16se w16cid w16 w16cex">
+<w:styles xmlns:w="http://schemas.openxmlformats.org/wordprocessingml/2006/main" xmlns:w14="http://schemas.microsoft.com/office/word/2010/wordml" xmlns:mc="http://schemas.openxmlformats.org/markup-compatibility/2006" mc:Ignorable="w14">
   <w:docDefaults>
     <w:rPrDefault>
       <w:rPr>
-        <w:rFonts w:asciiTheme="minorHAnsi" w:eastAsiaTheme="minorHAnsi" w:hAnsiTheme="minorHAnsi" w:cstheme="minorBidi"/>
+        <w:rFonts w:ascii="Calibri" w:hAnsi="Calibri" w:eastAsia="Calibri" w:cs="" w:asciiTheme="minorHAnsi" w:cstheme="minorBidi" w:eastAsiaTheme="minorHAnsi" w:hAnsiTheme="minorHAnsi"/>
         <w:sz w:val="22"/>
         <w:szCs w:val="22"/>
         <w:lang w:val="en-US" w:eastAsia="en-US" w:bidi="ar-SA"/>
       </w:rPr>
     </w:rPrDefault>
     <w:pPrDefault>
-      <w:pPr>
-        <w:spacing w:after="160" w:line="259" w:lineRule="auto"/>
-      </w:pPr>
+      <w:pPr/>
     </w:pPrDefault>
   </w:docDefaults>
   <w:latentStyles w:defLockedState="0" w:defUIPriority="99" w:defSemiHidden="0" w:defUnhideWhenUsed="0" w:defQFormat="0" w:count="376">
     <w:lsdException w:name="Normal" w:uiPriority="0" w:qFormat="1"/>
     <w:lsdException w:name="heading 1" w:uiPriority="9" w:qFormat="1"/>
-    <w:lsdException w:name="heading 2" w:semiHidden="1" w:uiPriority="9" w:unhideWhenUsed="1" w:qFormat="1"/>
-    <w:lsdException w:name="heading 3" w:semiHidden="1" w:uiPriority="9" w:unhideWhenUsed="1" w:qFormat="1"/>
-    <w:lsdException w:name="heading 4" w:semiHidden="1" w:uiPriority="9" w:unhideWhenUsed="1" w:qFormat="1"/>
-    <w:lsdException w:name="heading 5" w:semiHidden="1" w:uiPriority="9" w:unhideWhenUsed="1" w:qFormat="1"/>
-    <w:lsdException w:name="heading 6" w:semiHidden="1" w:uiPriority="9" w:unhideWhenUsed="1" w:qFormat="1"/>
-    <w:lsdException w:name="heading 7" w:semiHidden="1" w:uiPriority="9" w:unhideWhenUsed="1" w:qFormat="1"/>
-    <w:lsdException w:name="heading 8" w:semiHidden="1" w:uiPriority="9" w:unhideWhenUsed="1" w:qFormat="1"/>
-    <w:lsdException w:name="heading 9" w:semiHidden="1" w:uiPriority="9" w:unhideWhenUsed="1" w:qFormat="1"/>
+    <w:lsdException w:name="heading 2" w:uiPriority="9" w:semiHidden="1" w:unhideWhenUsed="1" w:qFormat="1"/>
+    <w:lsdException w:name="heading 3" w:uiPriority="9" w:semiHidden="1" w:unhideWhenUsed="1" w:qFormat="1"/>
+    <w:lsdException w:name="heading 4" w:uiPriority="9" w:semiHidden="1" w:unhideWhenUsed="1" w:qFormat="1"/>
+    <w:lsdException w:name="heading 5" w:uiPriority="9" w:semiHidden="1" w:unhideWhenUsed="1" w:qFormat="1"/>
+    <w:lsdException w:name="heading 6" w:uiPriority="9" w:semiHidden="1" w:unhideWhenUsed="1" w:qFormat="1"/>
+    <w:lsdException w:name="heading 7" w:uiPriority="9" w:semiHidden="1" w:unhideWhenUsed="1" w:qFormat="1"/>
+    <w:lsdException w:name="heading 8" w:uiPriority="9" w:semiHidden="1" w:unhideWhenUsed="1" w:qFormat="1"/>
+    <w:lsdException w:name="heading 9" w:uiPriority="9" w:semiHidden="1" w:unhideWhenUsed="1" w:qFormat="1"/>
     <w:lsdException w:name="index 1" w:semiHidden="1" w:unhideWhenUsed="1"/>
     <w:lsdException w:name="index 2" w:semiHidden="1" w:unhideWhenUsed="1"/>
     <w:lsdException w:name="index 3" w:semiHidden="1" w:unhideWhenUsed="1"/>
@@ -597,22 +1103,22 @@
     <w:lsdException w:name="index 7" w:semiHidden="1" w:unhideWhenUsed="1"/>
     <w:lsdException w:name="index 8" w:semiHidden="1" w:unhideWhenUsed="1"/>
     <w:lsdException w:name="index 9" w:semiHidden="1" w:unhideWhenUsed="1"/>
-    <w:lsdException w:name="toc 1" w:semiHidden="1" w:uiPriority="39" w:unhideWhenUsed="1"/>
-    <w:lsdException w:name="toc 2" w:semiHidden="1" w:uiPriority="39" w:unhideWhenUsed="1"/>
-    <w:lsdException w:name="toc 3" w:semiHidden="1" w:uiPriority="39" w:unhideWhenUsed="1"/>
-    <w:lsdException w:name="toc 4" w:semiHidden="1" w:uiPriority="39" w:unhideWhenUsed="1"/>
-    <w:lsdException w:name="toc 5" w:semiHidden="1" w:uiPriority="39" w:unhideWhenUsed="1"/>
-    <w:lsdException w:name="toc 6" w:semiHidden="1" w:uiPriority="39" w:unhideWhenUsed="1"/>
-    <w:lsdException w:name="toc 7" w:semiHidden="1" w:uiPriority="39" w:unhideWhenUsed="1"/>
-    <w:lsdException w:name="toc 8" w:semiHidden="1" w:uiPriority="39" w:unhideWhenUsed="1"/>
-    <w:lsdException w:name="toc 9" w:semiHidden="1" w:uiPriority="39" w:unhideWhenUsed="1"/>
+    <w:lsdException w:name="toc 1" w:uiPriority="39" w:semiHidden="1" w:unhideWhenUsed="1"/>
+    <w:lsdException w:name="toc 2" w:uiPriority="39" w:semiHidden="1" w:unhideWhenUsed="1"/>
+    <w:lsdException w:name="toc 3" w:uiPriority="39" w:semiHidden="1" w:unhideWhenUsed="1"/>
+    <w:lsdException w:name="toc 4" w:uiPriority="39" w:semiHidden="1" w:unhideWhenUsed="1"/>
+    <w:lsdException w:name="toc 5" w:uiPriority="39" w:semiHidden="1" w:unhideWhenUsed="1"/>
+    <w:lsdException w:name="toc 6" w:uiPriority="39" w:semiHidden="1" w:unhideWhenUsed="1"/>
+    <w:lsdException w:name="toc 7" w:uiPriority="39" w:semiHidden="1" w:unhideWhenUsed="1"/>
+    <w:lsdException w:name="toc 8" w:uiPriority="39" w:semiHidden="1" w:unhideWhenUsed="1"/>
+    <w:lsdException w:name="toc 9" w:uiPriority="39" w:semiHidden="1" w:unhideWhenUsed="1"/>
     <w:lsdException w:name="Normal Indent" w:semiHidden="1" w:unhideWhenUsed="1"/>
     <w:lsdException w:name="footnote text" w:semiHidden="1" w:unhideWhenUsed="1"/>
     <w:lsdException w:name="annotation text" w:semiHidden="1" w:unhideWhenUsed="1"/>
     <w:lsdException w:name="header" w:semiHidden="1" w:unhideWhenUsed="1"/>
     <w:lsdException w:name="footer" w:semiHidden="1" w:unhideWhenUsed="1"/>
     <w:lsdException w:name="index heading" w:semiHidden="1" w:unhideWhenUsed="1"/>
-    <w:lsdException w:name="caption" w:semiHidden="1" w:uiPriority="35" w:unhideWhenUsed="1" w:qFormat="1"/>
+    <w:lsdException w:name="caption" w:uiPriority="35" w:semiHidden="1" w:unhideWhenUsed="1" w:qFormat="1"/>
     <w:lsdException w:name="table of figures" w:semiHidden="1" w:unhideWhenUsed="1"/>
     <w:lsdException w:name="envelope address" w:semiHidden="1" w:unhideWhenUsed="1"/>
     <w:lsdException w:name="envelope return" w:semiHidden="1" w:unhideWhenUsed="1"/>
@@ -643,7 +1149,7 @@
     <w:lsdException w:name="Title" w:uiPriority="10" w:qFormat="1"/>
     <w:lsdException w:name="Closing" w:semiHidden="1" w:unhideWhenUsed="1"/>
     <w:lsdException w:name="Signature" w:semiHidden="1" w:unhideWhenUsed="1"/>
-    <w:lsdException w:name="Default Paragraph Font" w:semiHidden="1" w:uiPriority="1" w:unhideWhenUsed="1"/>
+    <w:lsdException w:name="Default Paragraph Font" w:uiPriority="1" w:semiHidden="1" w:unhideWhenUsed="1"/>
     <w:lsdException w:name="Body Text" w:semiHidden="1" w:unhideWhenUsed="1"/>
     <w:lsdException w:name="Body Text Indent" w:semiHidden="1" w:unhideWhenUsed="1"/>
     <w:lsdException w:name="List Continue" w:semiHidden="1" w:unhideWhenUsed="1"/>
@@ -840,8 +1346,8 @@
     <w:lsdException w:name="Subtle Reference" w:uiPriority="31" w:qFormat="1"/>
     <w:lsdException w:name="Intense Reference" w:uiPriority="32" w:qFormat="1"/>
     <w:lsdException w:name="Book Title" w:uiPriority="33" w:qFormat="1"/>
-    <w:lsdException w:name="Bibliography" w:semiHidden="1" w:uiPriority="37" w:unhideWhenUsed="1"/>
-    <w:lsdException w:name="TOC Heading" w:semiHidden="1" w:uiPriority="39" w:unhideWhenUsed="1" w:qFormat="1"/>
+    <w:lsdException w:name="Bibliography" w:uiPriority="37" w:semiHidden="1" w:unhideWhenUsed="1"/>
+    <w:lsdException w:name="TOC Heading" w:uiPriority="39" w:semiHidden="1" w:unhideWhenUsed="1" w:qFormat="1"/>
     <w:lsdException w:name="Plain Table 1" w:uiPriority="41"/>
     <w:lsdException w:name="Plain Table 2" w:uiPriority="42"/>
     <w:lsdException w:name="Plain Table 3" w:uiPriority="43"/>
@@ -952,15 +1458,183 @@
     <w:lsdException w:name="Unresolved Mention" w:semiHidden="1" w:unhideWhenUsed="1"/>
     <w:lsdException w:name="Smart Link" w:semiHidden="1" w:unhideWhenUsed="1"/>
   </w:latentStyles>
-  <w:style w:type="paragraph" w:default="1" w:styleId="Normal">
+  <w:style w:type="paragraph" w:styleId="Normal" w:default="1">
     <w:name w:val="Normal"/>
     <w:qFormat/>
+    <w:pPr>
+      <w:widowControl/>
+      <w:bidi w:val="0"/>
+      <w:spacing w:lineRule="auto" w:line="259" w:before="0" w:after="160"/>
+      <w:jc w:val="left"/>
+    </w:pPr>
+    <w:rPr>
+      <w:rFonts w:ascii="Calibri" w:hAnsi="Calibri" w:eastAsia="Calibri" w:cs="" w:asciiTheme="minorHAnsi" w:cstheme="minorBidi" w:eastAsiaTheme="minorHAnsi" w:hAnsiTheme="minorHAnsi"/>
+      <w:color w:val="auto"/>
+      <w:kern w:val="0"/>
+      <w:sz w:val="22"/>
+      <w:szCs w:val="22"/>
+      <w:lang w:val="en-US" w:eastAsia="en-US" w:bidi="ar-SA"/>
+    </w:rPr>
   </w:style>
-  <w:style w:type="character" w:default="1" w:styleId="DefaultParagraphFont">
+  <w:style w:type="character" w:styleId="DefaultParagraphFont" w:default="1">
     <w:name w:val="Default Paragraph Font"/>
     <w:uiPriority w:val="1"/>
     <w:semiHidden/>
     <w:unhideWhenUsed/>
+    <w:qFormat/>
+    <w:rPr/>
+  </w:style>
+  <w:style w:type="character" w:styleId="TitleChar" w:customStyle="1">
+    <w:name w:val="Title Char"/>
+    <w:basedOn w:val="DefaultParagraphFont"/>
+    <w:link w:val="Title"/>
+    <w:uiPriority w:val="10"/>
+    <w:qFormat/>
+    <w:rsid w:val="00f81906"/>
+    <w:rPr>
+      <w:rFonts w:ascii="Calibri Light" w:hAnsi="Calibri Light" w:eastAsia="" w:cs="" w:asciiTheme="majorHAnsi" w:cstheme="majorBidi" w:eastAsiaTheme="majorEastAsia" w:hAnsiTheme="majorHAnsi"/>
+      <w:spacing w:val="-10"/>
+      <w:kern w:val="2"/>
+      <w:sz w:val="56"/>
+      <w:szCs w:val="56"/>
+    </w:rPr>
+  </w:style>
+  <w:style w:type="character" w:styleId="PlaceholderText">
+    <w:name w:val="Placeholder Text"/>
+    <w:basedOn w:val="DefaultParagraphFont"/>
+    <w:uiPriority w:val="99"/>
+    <w:semiHidden/>
+    <w:qFormat/>
+    <w:rsid w:val="00c673ac"/>
+    <w:rPr>
+      <w:color w:val="808080"/>
+    </w:rPr>
+  </w:style>
+  <w:style w:type="character" w:styleId="ListLabel1">
+    <w:name w:val="ListLabel 1"/>
+    <w:qFormat/>
+    <w:rPr>
+      <w:rFonts w:eastAsia="Calibri" w:cs="Calibri"/>
+    </w:rPr>
+  </w:style>
+  <w:style w:type="character" w:styleId="ListLabel2">
+    <w:name w:val="ListLabel 2"/>
+    <w:qFormat/>
+    <w:rPr>
+      <w:rFonts w:cs="Courier New"/>
+    </w:rPr>
+  </w:style>
+  <w:style w:type="character" w:styleId="ListLabel3">
+    <w:name w:val="ListLabel 3"/>
+    <w:qFormat/>
+    <w:rPr>
+      <w:rFonts w:cs="Courier New"/>
+    </w:rPr>
+  </w:style>
+  <w:style w:type="character" w:styleId="ListLabel4">
+    <w:name w:val="ListLabel 4"/>
+    <w:qFormat/>
+    <w:rPr>
+      <w:rFonts w:cs="Courier New"/>
+    </w:rPr>
+  </w:style>
+  <w:style w:type="paragraph" w:styleId="Heading">
+    <w:name w:val="Heading"/>
+    <w:basedOn w:val="Normal"/>
+    <w:next w:val="TextBody"/>
+    <w:qFormat/>
+    <w:pPr>
+      <w:keepNext w:val="true"/>
+      <w:spacing w:before="240" w:after="120"/>
+    </w:pPr>
+    <w:rPr>
+      <w:rFonts w:ascii="Liberation Sans" w:hAnsi="Liberation Sans" w:eastAsia="Noto Sans CJK SC" w:cs="Lohit Devanagari"/>
+      <w:sz w:val="28"/>
+      <w:szCs w:val="28"/>
+    </w:rPr>
+  </w:style>
+  <w:style w:type="paragraph" w:styleId="TextBody">
+    <w:name w:val="Body Text"/>
+    <w:basedOn w:val="Normal"/>
+    <w:pPr>
+      <w:spacing w:lineRule="auto" w:line="276" w:before="0" w:after="140"/>
+    </w:pPr>
+    <w:rPr/>
+  </w:style>
+  <w:style w:type="paragraph" w:styleId="List">
+    <w:name w:val="List"/>
+    <w:basedOn w:val="TextBody"/>
+    <w:pPr/>
+    <w:rPr>
+      <w:rFonts w:cs="Lohit Devanagari"/>
+    </w:rPr>
+  </w:style>
+  <w:style w:type="paragraph" w:styleId="Caption">
+    <w:name w:val="Caption"/>
+    <w:basedOn w:val="Normal"/>
+    <w:qFormat/>
+    <w:pPr>
+      <w:suppressLineNumbers/>
+      <w:spacing w:before="120" w:after="120"/>
+    </w:pPr>
+    <w:rPr>
+      <w:rFonts w:cs="Lohit Devanagari"/>
+      <w:i/>
+      <w:iCs/>
+      <w:sz w:val="24"/>
+      <w:szCs w:val="24"/>
+    </w:rPr>
+  </w:style>
+  <w:style w:type="paragraph" w:styleId="Index">
+    <w:name w:val="Index"/>
+    <w:basedOn w:val="Normal"/>
+    <w:qFormat/>
+    <w:pPr>
+      <w:suppressLineNumbers/>
+    </w:pPr>
+    <w:rPr>
+      <w:rFonts w:cs="Lohit Devanagari"/>
+    </w:rPr>
+  </w:style>
+  <w:style w:type="paragraph" w:styleId="Title">
+    <w:name w:val="Title"/>
+    <w:basedOn w:val="Normal"/>
+    <w:next w:val="Normal"/>
+    <w:link w:val="TitleChar"/>
+    <w:uiPriority w:val="10"/>
+    <w:qFormat/>
+    <w:rsid w:val="00f81906"/>
+    <w:pPr>
+      <w:spacing w:lineRule="auto" w:line="240" w:before="0" w:after="0"/>
+      <w:contextualSpacing/>
+    </w:pPr>
+    <w:rPr>
+      <w:rFonts w:ascii="Calibri Light" w:hAnsi="Calibri Light" w:eastAsia="" w:cs="" w:asciiTheme="majorHAnsi" w:cstheme="majorBidi" w:eastAsiaTheme="majorEastAsia" w:hAnsiTheme="majorHAnsi"/>
+      <w:spacing w:val="-10"/>
+      <w:kern w:val="2"/>
+      <w:sz w:val="56"/>
+      <w:szCs w:val="56"/>
+    </w:rPr>
+  </w:style>
+  <w:style w:type="paragraph" w:styleId="ListParagraph">
+    <w:name w:val="List Paragraph"/>
+    <w:basedOn w:val="Normal"/>
+    <w:uiPriority w:val="34"/>
+    <w:qFormat/>
+    <w:rsid w:val="0011585b"/>
+    <w:pPr>
+      <w:spacing w:before="0" w:after="160"/>
+      <w:ind w:left="720" w:hanging="0"/>
+      <w:contextualSpacing/>
+    </w:pPr>
+    <w:rPr/>
+  </w:style>
+  <w:style w:type="numbering" w:styleId="NoList" w:default="1">
+    <w:name w:val="No List"/>
+    <w:uiPriority w:val="99"/>
+    <w:semiHidden/>
+    <w:unhideWhenUsed/>
+    <w:qFormat/>
   </w:style>
   <w:style w:type="table" w:default="1" w:styleId="TableNormal">
     <w:name w:val="Normal Table"/>
@@ -976,67 +1650,6 @@
         <w:right w:w="108" w:type="dxa"/>
       </w:tblCellMar>
     </w:tblPr>
-  </w:style>
-  <w:style w:type="numbering" w:default="1" w:styleId="NoList">
-    <w:name w:val="No List"/>
-    <w:uiPriority w:val="99"/>
-    <w:semiHidden/>
-    <w:unhideWhenUsed/>
-  </w:style>
-  <w:style w:type="paragraph" w:styleId="Title">
-    <w:name w:val="Title"/>
-    <w:basedOn w:val="Normal"/>
-    <w:next w:val="Normal"/>
-    <w:link w:val="TitleChar"/>
-    <w:uiPriority w:val="10"/>
-    <w:qFormat/>
-    <w:rsid w:val="00F81906"/>
-    <w:pPr>
-      <w:spacing w:after="0" w:line="240" w:lineRule="auto"/>
-      <w:contextualSpacing/>
-    </w:pPr>
-    <w:rPr>
-      <w:rFonts w:asciiTheme="majorHAnsi" w:eastAsiaTheme="majorEastAsia" w:hAnsiTheme="majorHAnsi" w:cstheme="majorBidi"/>
-      <w:spacing w:val="-10"/>
-      <w:kern w:val="28"/>
-      <w:sz w:val="56"/>
-      <w:szCs w:val="56"/>
-    </w:rPr>
-  </w:style>
-  <w:style w:type="character" w:customStyle="1" w:styleId="TitleChar">
-    <w:name w:val="Title Char"/>
-    <w:basedOn w:val="DefaultParagraphFont"/>
-    <w:link w:val="Title"/>
-    <w:uiPriority w:val="10"/>
-    <w:rsid w:val="00F81906"/>
-    <w:rPr>
-      <w:rFonts w:asciiTheme="majorHAnsi" w:eastAsiaTheme="majorEastAsia" w:hAnsiTheme="majorHAnsi" w:cstheme="majorBidi"/>
-      <w:spacing w:val="-10"/>
-      <w:kern w:val="28"/>
-      <w:sz w:val="56"/>
-      <w:szCs w:val="56"/>
-    </w:rPr>
-  </w:style>
-  <w:style w:type="paragraph" w:styleId="ListParagraph">
-    <w:name w:val="List Paragraph"/>
-    <w:basedOn w:val="Normal"/>
-    <w:uiPriority w:val="34"/>
-    <w:qFormat/>
-    <w:rsid w:val="0011585B"/>
-    <w:pPr>
-      <w:ind w:left="720"/>
-      <w:contextualSpacing/>
-    </w:pPr>
-  </w:style>
-  <w:style w:type="character" w:styleId="PlaceholderText">
-    <w:name w:val="Placeholder Text"/>
-    <w:basedOn w:val="DefaultParagraphFont"/>
-    <w:uiPriority w:val="99"/>
-    <w:semiHidden/>
-    <w:rsid w:val="00C673AC"/>
-    <w:rPr>
-      <w:color w:val="808080"/>
-    </w:rPr>
   </w:style>
 </w:styles>
 </file>

</xml_diff>